<commit_message>
still just working on the basics, how to delete.
</commit_message>
<xml_diff>
--- a/Documentation/ATI Broadcast App user guide.docx
+++ b/Documentation/ATI Broadcast App user guide.docx
@@ -20,7 +20,19 @@
     </w:p>
     <w:p>
       <w:r>
-        <w:t>The ATI Broadcast App requires a Google account for authentication, simple username/password prompt is provided.</w:t>
+        <w:t xml:space="preserve">The ATI Broadcast App requires a Google account for authentication, </w:t>
+      </w:r>
+      <w:r>
+        <w:t>the usual</w:t>
+      </w:r>
+      <w:r>
+        <w:t xml:space="preserve"> </w:t>
+      </w:r>
+      <w:r>
+        <w:t xml:space="preserve">Google </w:t>
+      </w:r>
+      <w:r>
+        <w:t>username/password prompt is provided.</w:t>
       </w:r>
     </w:p>
     <w:p/>
@@ -70,10 +82,7 @@
         <w:t xml:space="preserve">u can post to all of the groups </w:t>
       </w:r>
       <w:r>
-        <w:t xml:space="preserve">that are in the jurisdiction </w:t>
-      </w:r>
-      <w:r>
-        <w:t xml:space="preserve">you are authorized to post to at one time.  Any limits imposed by Facebook will be handled by the tool. Large jurisdictions may require the tool to post in batches. </w:t>
+        <w:t xml:space="preserve">that are in the jurisdiction you are authorized to post to at one time.  Any limits imposed by Facebook will be handled by the tool. Large jurisdictions may require the tool to post in batches. </w:t>
       </w:r>
     </w:p>
     <w:p>
@@ -95,6 +104,81 @@
       </w:r>
       <w:r>
         <w:t>this too will notify you upon success, or in the event of failure more than X times you will receive notification of this as well.</w:t>
+      </w:r>
+    </w:p>
+    <w:p/>
+    <w:p>
+      <w:pPr>
+        <w:pStyle w:val="Heading1"/>
+      </w:pPr>
+      <w:r>
+        <w:t xml:space="preserve">Deleting posts </w:t>
+      </w:r>
+    </w:p>
+    <w:p>
+      <w:r>
+        <w:t xml:space="preserve">With this </w:t>
+      </w:r>
+      <w:proofErr w:type="gramStart"/>
+      <w:r>
+        <w:t>tool</w:t>
+      </w:r>
+      <w:proofErr w:type="gramEnd"/>
+      <w:r>
+        <w:t xml:space="preserve"> you can delete posts</w:t>
+      </w:r>
+      <w:r>
+        <w:t xml:space="preserve"> that you posted using the tool, of course this is limited to the jurisdiction you are authorized to post to.</w:t>
+      </w:r>
+    </w:p>
+    <w:p>
+      <w:pPr>
+        <w:pStyle w:val="Heading2"/>
+      </w:pPr>
+      <w:r>
+        <w:t>Finding your previous posts</w:t>
+      </w:r>
+    </w:p>
+    <w:p>
+      <w:pPr>
+        <w:pStyle w:val="ListParagraph"/>
+        <w:numPr>
+          <w:ilvl w:val="0"/>
+          <w:numId w:val="28"/>
+        </w:numPr>
+      </w:pPr>
+      <w:r>
+        <w:t>Click on the button for previous posts</w:t>
+      </w:r>
+    </w:p>
+    <w:p>
+      <w:pPr>
+        <w:pStyle w:val="ListParagraph"/>
+        <w:numPr>
+          <w:ilvl w:val="0"/>
+          <w:numId w:val="28"/>
+        </w:numPr>
+      </w:pPr>
+      <w:r>
+        <w:t>Select the post in question by clicking on the select box to the left of the post</w:t>
+      </w:r>
+    </w:p>
+    <w:p>
+      <w:r>
+        <w:t>Select Delete Post</w:t>
+      </w:r>
+    </w:p>
+    <w:p>
+      <w:r>
+        <w:t xml:space="preserve">When prompted, verify that the post title is the one you intend to delete and confirm </w:t>
+      </w:r>
+    </w:p>
+    <w:p>
+      <w:r>
+        <w:t xml:space="preserve">You will receive a notification at the email address </w:t>
+      </w:r>
+      <w:r>
+        <w:t>associated with your account</w:t>
       </w:r>
       <w:bookmarkStart w:id="0" w:name="_GoBack"/>
       <w:bookmarkEnd w:id="0"/>
@@ -105,31 +189,7 @@
         <w:pStyle w:val="Heading1"/>
       </w:pPr>
       <w:r>
-        <w:t xml:space="preserve">Deleting posts </w:t>
-      </w:r>
-    </w:p>
-    <w:p>
-      <w:r>
-        <w:t xml:space="preserve">With this </w:t>
-      </w:r>
-      <w:proofErr w:type="gramStart"/>
-      <w:r>
-        <w:t>tool</w:t>
-      </w:r>
-      <w:proofErr w:type="gramEnd"/>
-      <w:r>
-        <w:t xml:space="preserve"> you can delete posts</w:t>
-      </w:r>
-      <w:r>
-        <w:t xml:space="preserve"> that you posted using the tool.</w:t>
-      </w:r>
-    </w:p>
-    <w:p/>
-    <w:p>
-      <w:pPr>
-        <w:pStyle w:val="Heading1"/>
-      </w:pPr>
-      <w:r>
+        <w:lastRenderedPageBreak/>
         <w:t>Administrative functions</w:t>
       </w:r>
     </w:p>
@@ -884,6 +944,119 @@
     </w:lvl>
   </w:abstractNum>
   <w:abstractNum w:abstractNumId="14" w15:restartNumberingAfterBreak="0">
+    <w:nsid w:val="67526EE0"/>
+    <w:multiLevelType w:val="hybridMultilevel"/>
+    <w:tmpl w:val="8CC6F4A8"/>
+    <w:lvl w:ilvl="0" w:tplc="04090001">
+      <w:start w:val="1"/>
+      <w:numFmt w:val="bullet"/>
+      <w:lvlText w:val=""/>
+      <w:lvlJc w:val="left"/>
+      <w:pPr>
+        <w:ind w:left="720" w:hanging="360"/>
+      </w:pPr>
+      <w:rPr>
+        <w:rFonts w:ascii="Symbol" w:hAnsi="Symbol" w:hint="default"/>
+      </w:rPr>
+    </w:lvl>
+    <w:lvl w:ilvl="1" w:tplc="04090003" w:tentative="1">
+      <w:start w:val="1"/>
+      <w:numFmt w:val="bullet"/>
+      <w:lvlText w:val="o"/>
+      <w:lvlJc w:val="left"/>
+      <w:pPr>
+        <w:ind w:left="1440" w:hanging="360"/>
+      </w:pPr>
+      <w:rPr>
+        <w:rFonts w:ascii="Courier New" w:hAnsi="Courier New" w:cs="Courier New" w:hint="default"/>
+      </w:rPr>
+    </w:lvl>
+    <w:lvl w:ilvl="2" w:tplc="04090005" w:tentative="1">
+      <w:start w:val="1"/>
+      <w:numFmt w:val="bullet"/>
+      <w:lvlText w:val=""/>
+      <w:lvlJc w:val="left"/>
+      <w:pPr>
+        <w:ind w:left="2160" w:hanging="360"/>
+      </w:pPr>
+      <w:rPr>
+        <w:rFonts w:ascii="Wingdings" w:hAnsi="Wingdings" w:hint="default"/>
+      </w:rPr>
+    </w:lvl>
+    <w:lvl w:ilvl="3" w:tplc="04090001" w:tentative="1">
+      <w:start w:val="1"/>
+      <w:numFmt w:val="bullet"/>
+      <w:lvlText w:val=""/>
+      <w:lvlJc w:val="left"/>
+      <w:pPr>
+        <w:ind w:left="2880" w:hanging="360"/>
+      </w:pPr>
+      <w:rPr>
+        <w:rFonts w:ascii="Symbol" w:hAnsi="Symbol" w:hint="default"/>
+      </w:rPr>
+    </w:lvl>
+    <w:lvl w:ilvl="4" w:tplc="04090003" w:tentative="1">
+      <w:start w:val="1"/>
+      <w:numFmt w:val="bullet"/>
+      <w:lvlText w:val="o"/>
+      <w:lvlJc w:val="left"/>
+      <w:pPr>
+        <w:ind w:left="3600" w:hanging="360"/>
+      </w:pPr>
+      <w:rPr>
+        <w:rFonts w:ascii="Courier New" w:hAnsi="Courier New" w:cs="Courier New" w:hint="default"/>
+      </w:rPr>
+    </w:lvl>
+    <w:lvl w:ilvl="5" w:tplc="04090005" w:tentative="1">
+      <w:start w:val="1"/>
+      <w:numFmt w:val="bullet"/>
+      <w:lvlText w:val=""/>
+      <w:lvlJc w:val="left"/>
+      <w:pPr>
+        <w:ind w:left="4320" w:hanging="360"/>
+      </w:pPr>
+      <w:rPr>
+        <w:rFonts w:ascii="Wingdings" w:hAnsi="Wingdings" w:hint="default"/>
+      </w:rPr>
+    </w:lvl>
+    <w:lvl w:ilvl="6" w:tplc="04090001" w:tentative="1">
+      <w:start w:val="1"/>
+      <w:numFmt w:val="bullet"/>
+      <w:lvlText w:val=""/>
+      <w:lvlJc w:val="left"/>
+      <w:pPr>
+        <w:ind w:left="5040" w:hanging="360"/>
+      </w:pPr>
+      <w:rPr>
+        <w:rFonts w:ascii="Symbol" w:hAnsi="Symbol" w:hint="default"/>
+      </w:rPr>
+    </w:lvl>
+    <w:lvl w:ilvl="7" w:tplc="04090003" w:tentative="1">
+      <w:start w:val="1"/>
+      <w:numFmt w:val="bullet"/>
+      <w:lvlText w:val="o"/>
+      <w:lvlJc w:val="left"/>
+      <w:pPr>
+        <w:ind w:left="5760" w:hanging="360"/>
+      </w:pPr>
+      <w:rPr>
+        <w:rFonts w:ascii="Courier New" w:hAnsi="Courier New" w:cs="Courier New" w:hint="default"/>
+      </w:rPr>
+    </w:lvl>
+    <w:lvl w:ilvl="8" w:tplc="04090005" w:tentative="1">
+      <w:start w:val="1"/>
+      <w:numFmt w:val="bullet"/>
+      <w:lvlText w:val=""/>
+      <w:lvlJc w:val="left"/>
+      <w:pPr>
+        <w:ind w:left="6480" w:hanging="360"/>
+      </w:pPr>
+      <w:rPr>
+        <w:rFonts w:ascii="Wingdings" w:hAnsi="Wingdings" w:hint="default"/>
+      </w:rPr>
+    </w:lvl>
+  </w:abstractNum>
+  <w:abstractNum w:abstractNumId="15" w15:restartNumberingAfterBreak="0">
     <w:nsid w:val="69B22643"/>
     <w:multiLevelType w:val="multilevel"/>
     <w:tmpl w:val="0409001D"/>
@@ -969,7 +1142,7 @@
       </w:pPr>
     </w:lvl>
   </w:abstractNum>
-  <w:abstractNum w:abstractNumId="15" w15:restartNumberingAfterBreak="0">
+  <w:abstractNum w:abstractNumId="16" w15:restartNumberingAfterBreak="0">
     <w:nsid w:val="6C3D40AB"/>
     <w:multiLevelType w:val="multilevel"/>
     <w:tmpl w:val="0409001F"/>
@@ -1055,7 +1228,7 @@
       </w:pPr>
     </w:lvl>
   </w:abstractNum>
-  <w:abstractNum w:abstractNumId="16" w15:restartNumberingAfterBreak="0">
+  <w:abstractNum w:abstractNumId="17" w15:restartNumberingAfterBreak="0">
     <w:nsid w:val="751F6C5A"/>
     <w:multiLevelType w:val="multilevel"/>
     <w:tmpl w:val="04090023"/>
@@ -1179,13 +1352,13 @@
     <w:abstractNumId w:val="11"/>
   </w:num>
   <w:num w:numId="13">
+    <w:abstractNumId w:val="16"/>
+  </w:num>
+  <w:num w:numId="14">
     <w:abstractNumId w:val="15"/>
   </w:num>
-  <w:num w:numId="14">
-    <w:abstractNumId w:val="14"/>
-  </w:num>
   <w:num w:numId="15">
-    <w:abstractNumId w:val="16"/>
+    <w:abstractNumId w:val="17"/>
   </w:num>
   <w:num w:numId="16">
     <w:abstractNumId w:val="12"/>
@@ -1222,6 +1395,9 @@
   </w:num>
   <w:num w:numId="27">
     <w:abstractNumId w:val="10"/>
+  </w:num>
+  <w:num w:numId="28">
+    <w:abstractNumId w:val="14"/>
   </w:num>
 </w:numbering>
 </file>
@@ -1349,6 +1525,7 @@
     <w:lsdException w:name="HTML Sample" w:semiHidden="1" w:unhideWhenUsed="1"/>
     <w:lsdException w:name="HTML Typewriter" w:semiHidden="1" w:unhideWhenUsed="1"/>
     <w:lsdException w:name="HTML Variable" w:semiHidden="1" w:unhideWhenUsed="1"/>
+    <w:lsdException w:name="Normal Table" w:semiHidden="1" w:unhideWhenUsed="1"/>
     <w:lsdException w:name="annotation subject" w:semiHidden="1" w:unhideWhenUsed="1"/>
     <w:lsdException w:name="No List" w:semiHidden="1" w:unhideWhenUsed="1"/>
     <w:lsdException w:name="Outline List 1" w:semiHidden="1" w:unhideWhenUsed="1"/>
@@ -1393,6 +1570,7 @@
     <w:lsdException w:name="Table Professional" w:semiHidden="1" w:unhideWhenUsed="1"/>
     <w:lsdException w:name="Table Subtle 1" w:semiHidden="1" w:unhideWhenUsed="1"/>
     <w:lsdException w:name="Table Subtle 2" w:semiHidden="1" w:unhideWhenUsed="1"/>
+    <w:lsdException w:name="Table Web 1" w:semiHidden="1" w:unhideWhenUsed="1"/>
     <w:lsdException w:name="Table Web 2" w:semiHidden="1" w:unhideWhenUsed="1"/>
     <w:lsdException w:name="Table Web 3" w:semiHidden="1" w:unhideWhenUsed="1"/>
     <w:lsdException w:name="Balloon Text" w:semiHidden="1" w:unhideWhenUsed="1"/>
@@ -1653,7 +1831,6 @@
     <w:link w:val="Heading2Char"/>
     <w:autoRedefine/>
     <w:uiPriority w:val="9"/>
-    <w:semiHidden/>
     <w:unhideWhenUsed/>
     <w:qFormat/>
     <w:rsid w:val="00B66857"/>
@@ -2622,574 +2799,6 @@
     </w:pPr>
   </w:style>
 </w:styles>
-</file>
-
-<file path=word/glossary/document.xml><?xml version="1.0" encoding="utf-8"?>
-<w:glossaryDocument xmlns:wpc="http://schemas.microsoft.com/office/word/2010/wordprocessingCanvas" xmlns:cx="http://schemas.microsoft.com/office/drawing/2014/chartex" xmlns:cx1="http://schemas.microsoft.com/office/drawing/2015/9/8/chartex" xmlns:cx2="http://schemas.microsoft.com/office/drawing/2015/10/21/chartex" xmlns:cx3="http://schemas.microsoft.com/office/drawing/2016/5/9/chartex" xmlns:cx4="http://schemas.microsoft.com/office/drawing/2016/5/10/chartex" xmlns:cx5="http://schemas.microsoft.com/office/drawing/2016/5/11/chartex" xmlns:cx6="http://schemas.microsoft.com/office/drawing/2016/5/12/chartex" xmlns:cx7="http://schemas.microsoft.com/office/drawing/2016/5/13/chartex" xmlns:cx8="http://schemas.microsoft.com/office/drawing/2016/5/14/chartex" xmlns:mc="http://schemas.openxmlformats.org/markup-compatibility/2006" xmlns:aink="http://schemas.microsoft.com/office/drawing/2016/ink" xmlns:am3d="http://schemas.microsoft.com/office/drawing/2017/model3d" xmlns:o="urn:schemas-microsoft-com:office:office" xmlns:r="http://schemas.openxmlformats.org/officeDocument/2006/relationships" xmlns:m="http://schemas.openxmlformats.org/officeDocument/2006/math" xmlns:v="urn:schemas-microsoft-com:vml" xmlns:wp14="http://schemas.microsoft.com/office/word/2010/wordprocessingDrawing" xmlns:wp="http://schemas.openxmlformats.org/drawingml/2006/wordprocessingDrawing" xmlns:w10="urn:schemas-microsoft-com:office:word" xmlns:w="http://schemas.openxmlformats.org/wordprocessingml/2006/main" xmlns:w14="http://schemas.microsoft.com/office/word/2010/wordml" xmlns:w15="http://schemas.microsoft.com/office/word/2012/wordml" xmlns:w16cid="http://schemas.microsoft.com/office/word/2016/wordml/cid" xmlns:w16se="http://schemas.microsoft.com/office/word/2015/wordml/symex" xmlns:wpg="http://schemas.microsoft.com/office/word/2010/wordprocessingGroup" xmlns:wpi="http://schemas.microsoft.com/office/word/2010/wordprocessingInk" xmlns:wne="http://schemas.microsoft.com/office/word/2006/wordml" xmlns:wps="http://schemas.microsoft.com/office/word/2010/wordprocessingShape" mc:Ignorable="w14 w15 w16se w16cid wp14"/>
-</file>
-
-<file path=word/glossary/fontTable.xml><?xml version="1.0" encoding="utf-8"?>
-<w:fonts xmlns:mc="http://schemas.openxmlformats.org/markup-compatibility/2006" xmlns:r="http://schemas.openxmlformats.org/officeDocument/2006/relationships" xmlns:w="http://schemas.openxmlformats.org/wordprocessingml/2006/main" xmlns:w14="http://schemas.microsoft.com/office/word/2010/wordml" xmlns:w15="http://schemas.microsoft.com/office/word/2012/wordml" xmlns:w16cid="http://schemas.microsoft.com/office/word/2016/wordml/cid" xmlns:w16se="http://schemas.microsoft.com/office/word/2015/wordml/symex" mc:Ignorable="w14 w15 w16se w16cid">
-  <w:font w:name="Symbol">
-    <w:panose1 w:val="05050102010706020507"/>
-    <w:charset w:val="02"/>
-    <w:family w:val="roman"/>
-    <w:pitch w:val="variable"/>
-    <w:sig w:usb0="00000000" w:usb1="10000000" w:usb2="00000000" w:usb3="00000000" w:csb0="80000000" w:csb1="00000000"/>
-  </w:font>
-  <w:font w:name="Times New Roman">
-    <w:panose1 w:val="02020603050405020304"/>
-    <w:charset w:val="00"/>
-    <w:family w:val="roman"/>
-    <w:pitch w:val="variable"/>
-    <w:sig w:usb0="E0002EFF" w:usb1="C000785B" w:usb2="00000009" w:usb3="00000000" w:csb0="000001FF" w:csb1="00000000"/>
-  </w:font>
-  <w:font w:name="Courier New">
-    <w:panose1 w:val="02070309020205020404"/>
-    <w:charset w:val="00"/>
-    <w:family w:val="modern"/>
-    <w:pitch w:val="fixed"/>
-    <w:sig w:usb0="E0002EFF" w:usb1="C0007843" w:usb2="00000009" w:usb3="00000000" w:csb0="000001FF" w:csb1="00000000"/>
-  </w:font>
-  <w:font w:name="Wingdings">
-    <w:panose1 w:val="05000000000000000000"/>
-    <w:charset w:val="02"/>
-    <w:family w:val="auto"/>
-    <w:pitch w:val="variable"/>
-    <w:sig w:usb0="00000000" w:usb1="10000000" w:usb2="00000000" w:usb3="00000000" w:csb0="80000000" w:csb1="00000000"/>
-  </w:font>
-  <w:font w:name="Candara">
-    <w:panose1 w:val="020E0502030303020204"/>
-    <w:charset w:val="00"/>
-    <w:family w:val="swiss"/>
-    <w:pitch w:val="variable"/>
-    <w:sig w:usb0="A00002EF" w:usb1="4000A44B" w:usb2="00000000" w:usb3="00000000" w:csb0="0000019F" w:csb1="00000000"/>
-  </w:font>
-  <w:font w:name="STKaiti">
-    <w:altName w:val="SimSun"/>
-    <w:charset w:val="86"/>
-    <w:family w:val="auto"/>
-    <w:pitch w:val="variable"/>
-    <w:sig w:usb0="00000287" w:usb1="080F0000" w:usb2="00000010" w:usb3="00000000" w:csb0="0004009F" w:csb1="00000000"/>
-  </w:font>
-  <w:font w:name="Tahoma">
-    <w:panose1 w:val="020B0604030504040204"/>
-    <w:charset w:val="00"/>
-    <w:family w:val="swiss"/>
-    <w:pitch w:val="variable"/>
-    <w:sig w:usb0="E1002EFF" w:usb1="C000605B" w:usb2="00000029" w:usb3="00000000" w:csb0="000101FF" w:csb1="00000000"/>
-  </w:font>
-  <w:font w:name="Segoe UI">
-    <w:panose1 w:val="020B0502040204020203"/>
-    <w:charset w:val="00"/>
-    <w:family w:val="swiss"/>
-    <w:pitch w:val="variable"/>
-    <w:sig w:usb0="20002A87" w:usb1="00000000" w:usb2="00000000" w:usb3="00000000" w:csb0="000001FF" w:csb1="00000000"/>
-  </w:font>
-  <w:font w:name="Consolas">
-    <w:panose1 w:val="020B0609020204030204"/>
-    <w:charset w:val="00"/>
-    <w:family w:val="modern"/>
-    <w:pitch w:val="fixed"/>
-    <w:sig w:usb0="E00002FF" w:usb1="0000FCFF" w:usb2="00000001" w:usb3="00000000" w:csb0="0000019F" w:csb1="00000000"/>
-  </w:font>
-  <w:font w:name="Calibri">
-    <w:panose1 w:val="020F0502020204030204"/>
-    <w:charset w:val="00"/>
-    <w:family w:val="swiss"/>
-    <w:pitch w:val="variable"/>
-    <w:sig w:usb0="E0002AFF" w:usb1="C000247B" w:usb2="00000009" w:usb3="00000000" w:csb0="000001FF" w:csb1="00000000"/>
-  </w:font>
-  <w:font w:name="Calibri Light">
-    <w:panose1 w:val="020F0302020204030204"/>
-    <w:charset w:val="00"/>
-    <w:family w:val="swiss"/>
-    <w:pitch w:val="variable"/>
-    <w:sig w:usb0="E0002AFF" w:usb1="C000247B" w:usb2="00000009" w:usb3="00000000" w:csb0="000001FF" w:csb1="00000000"/>
-  </w:font>
-</w:fonts>
-</file>
-
-<file path=word/glossary/settings.xml><?xml version="1.0" encoding="utf-8"?>
-<w:settings xmlns:mc="http://schemas.openxmlformats.org/markup-compatibility/2006" xmlns:o="urn:schemas-microsoft-com:office:office" xmlns:r="http://schemas.openxmlformats.org/officeDocument/2006/relationships" xmlns:m="http://schemas.openxmlformats.org/officeDocument/2006/math" xmlns:v="urn:schemas-microsoft-com:vml" xmlns:w10="urn:schemas-microsoft-com:office:word" xmlns:w="http://schemas.openxmlformats.org/wordprocessingml/2006/main" xmlns:w14="http://schemas.microsoft.com/office/word/2010/wordml" xmlns:w15="http://schemas.microsoft.com/office/word/2012/wordml" xmlns:w16cid="http://schemas.microsoft.com/office/word/2016/wordml/cid" xmlns:w16se="http://schemas.microsoft.com/office/word/2015/wordml/symex" xmlns:sl="http://schemas.openxmlformats.org/schemaLibrary/2006/main" mc:Ignorable="w14 w15 w16se w16cid">
-  <w:view w:val="normal"/>
-  <w:defaultTabStop w:val="720"/>
-  <w:characterSpacingControl w:val="doNotCompress"/>
-  <w:compat>
-    <w:useFELayout/>
-    <w:compatSetting w:name="compatibilityMode" w:uri="http://schemas.microsoft.com/office/word" w:val="15"/>
-    <w:compatSetting w:name="overrideTableStyleFontSizeAndJustification" w:uri="http://schemas.microsoft.com/office/word" w:val="1"/>
-    <w:compatSetting w:name="enableOpenTypeFeatures" w:uri="http://schemas.microsoft.com/office/word" w:val="1"/>
-    <w:compatSetting w:name="doNotFlipMirrorIndents" w:uri="http://schemas.microsoft.com/office/word" w:val="1"/>
-    <w:compatSetting w:name="differentiateMultirowTableHeaders" w:uri="http://schemas.microsoft.com/office/word" w:val="1"/>
-  </w:compat>
-  <w:rsids>
-    <w:rsidRoot w:val="00193CD8"/>
-    <w:rsid w:val="00193CD8"/>
-  </w:rsids>
-  <m:mathPr>
-    <m:mathFont m:val="Cambria Math"/>
-    <m:brkBin m:val="before"/>
-    <m:brkBinSub m:val="--"/>
-    <m:smallFrac m:val="0"/>
-    <m:dispDef/>
-    <m:lMargin m:val="0"/>
-    <m:rMargin m:val="0"/>
-    <m:defJc m:val="centerGroup"/>
-    <m:wrapIndent m:val="1440"/>
-    <m:intLim m:val="subSup"/>
-    <m:naryLim m:val="undOvr"/>
-  </m:mathPr>
-  <w:themeFontLang w:val="en-US"/>
-  <w:clrSchemeMapping w:bg1="light1" w:t1="dark1" w:bg2="light2" w:t2="dark2" w:accent1="accent1" w:accent2="accent2" w:accent3="accent3" w:accent4="accent4" w:accent5="accent5" w:accent6="accent6" w:hyperlink="hyperlink" w:followedHyperlink="followedHyperlink"/>
-  <w:decimalSymbol w:val="."/>
-  <w:listSeparator w:val=","/>
-  <w15:chartTrackingRefBased/>
-</w:settings>
-</file>
-
-<file path=word/glossary/styles.xml><?xml version="1.0" encoding="utf-8"?>
-<w:styles xmlns:mc="http://schemas.openxmlformats.org/markup-compatibility/2006" xmlns:r="http://schemas.openxmlformats.org/officeDocument/2006/relationships" xmlns:w="http://schemas.openxmlformats.org/wordprocessingml/2006/main" xmlns:w14="http://schemas.microsoft.com/office/word/2010/wordml" xmlns:w15="http://schemas.microsoft.com/office/word/2012/wordml" xmlns:w16cid="http://schemas.microsoft.com/office/word/2016/wordml/cid" xmlns:w16se="http://schemas.microsoft.com/office/word/2015/wordml/symex" mc:Ignorable="w14 w15 w16se w16cid">
-  <w:docDefaults>
-    <w:rPrDefault>
-      <w:rPr>
-        <w:rFonts w:asciiTheme="minorHAnsi" w:eastAsiaTheme="minorEastAsia" w:hAnsiTheme="minorHAnsi" w:cstheme="minorBidi"/>
-        <w:sz w:val="22"/>
-        <w:szCs w:val="22"/>
-        <w:lang w:val="en-US" w:eastAsia="en-US" w:bidi="ar-SA"/>
-      </w:rPr>
-    </w:rPrDefault>
-    <w:pPrDefault>
-      <w:pPr>
-        <w:spacing w:after="160" w:line="259" w:lineRule="auto"/>
-      </w:pPr>
-    </w:pPrDefault>
-  </w:docDefaults>
-  <w:latentStyles w:defLockedState="0" w:defUIPriority="99" w:defSemiHidden="0" w:defUnhideWhenUsed="0" w:defQFormat="0" w:count="375">
-    <w:lsdException w:name="Normal" w:uiPriority="0" w:qFormat="1"/>
-    <w:lsdException w:name="heading 1" w:uiPriority="9" w:qFormat="1"/>
-    <w:lsdException w:name="heading 2" w:semiHidden="1" w:uiPriority="9" w:unhideWhenUsed="1" w:qFormat="1"/>
-    <w:lsdException w:name="heading 3" w:semiHidden="1" w:uiPriority="9" w:unhideWhenUsed="1" w:qFormat="1"/>
-    <w:lsdException w:name="heading 4" w:semiHidden="1" w:uiPriority="9" w:unhideWhenUsed="1" w:qFormat="1"/>
-    <w:lsdException w:name="heading 5" w:semiHidden="1" w:uiPriority="9" w:unhideWhenUsed="1" w:qFormat="1"/>
-    <w:lsdException w:name="heading 6" w:semiHidden="1" w:uiPriority="9" w:unhideWhenUsed="1" w:qFormat="1"/>
-    <w:lsdException w:name="heading 7" w:semiHidden="1" w:uiPriority="9" w:unhideWhenUsed="1" w:qFormat="1"/>
-    <w:lsdException w:name="heading 8" w:semiHidden="1" w:uiPriority="9" w:unhideWhenUsed="1" w:qFormat="1"/>
-    <w:lsdException w:name="heading 9" w:semiHidden="1" w:uiPriority="9" w:unhideWhenUsed="1" w:qFormat="1"/>
-    <w:lsdException w:name="index 1" w:semiHidden="1" w:unhideWhenUsed="1"/>
-    <w:lsdException w:name="index 2" w:semiHidden="1" w:unhideWhenUsed="1"/>
-    <w:lsdException w:name="index 3" w:semiHidden="1" w:unhideWhenUsed="1"/>
-    <w:lsdException w:name="index 4" w:semiHidden="1" w:unhideWhenUsed="1"/>
-    <w:lsdException w:name="index 5" w:semiHidden="1" w:unhideWhenUsed="1"/>
-    <w:lsdException w:name="index 6" w:semiHidden="1" w:unhideWhenUsed="1"/>
-    <w:lsdException w:name="index 7" w:semiHidden="1" w:unhideWhenUsed="1"/>
-    <w:lsdException w:name="index 8" w:semiHidden="1" w:unhideWhenUsed="1"/>
-    <w:lsdException w:name="index 9" w:semiHidden="1" w:unhideWhenUsed="1"/>
-    <w:lsdException w:name="toc 1" w:semiHidden="1" w:uiPriority="39" w:unhideWhenUsed="1"/>
-    <w:lsdException w:name="toc 2" w:semiHidden="1" w:uiPriority="39" w:unhideWhenUsed="1"/>
-    <w:lsdException w:name="toc 3" w:semiHidden="1" w:uiPriority="39" w:unhideWhenUsed="1"/>
-    <w:lsdException w:name="toc 4" w:semiHidden="1" w:uiPriority="39" w:unhideWhenUsed="1"/>
-    <w:lsdException w:name="toc 5" w:semiHidden="1" w:uiPriority="39" w:unhideWhenUsed="1"/>
-    <w:lsdException w:name="toc 6" w:semiHidden="1" w:uiPriority="39" w:unhideWhenUsed="1"/>
-    <w:lsdException w:name="toc 7" w:semiHidden="1" w:uiPriority="39" w:unhideWhenUsed="1"/>
-    <w:lsdException w:name="toc 8" w:semiHidden="1" w:uiPriority="39" w:unhideWhenUsed="1"/>
-    <w:lsdException w:name="toc 9" w:semiHidden="1" w:uiPriority="39" w:unhideWhenUsed="1"/>
-    <w:lsdException w:name="Normal Indent" w:semiHidden="1" w:unhideWhenUsed="1"/>
-    <w:lsdException w:name="footnote text" w:semiHidden="1" w:unhideWhenUsed="1"/>
-    <w:lsdException w:name="annotation text" w:semiHidden="1" w:unhideWhenUsed="1"/>
-    <w:lsdException w:name="header" w:semiHidden="1" w:unhideWhenUsed="1"/>
-    <w:lsdException w:name="footer" w:semiHidden="1" w:unhideWhenUsed="1"/>
-    <w:lsdException w:name="index heading" w:semiHidden="1" w:unhideWhenUsed="1"/>
-    <w:lsdException w:name="caption" w:semiHidden="1" w:uiPriority="35" w:unhideWhenUsed="1" w:qFormat="1"/>
-    <w:lsdException w:name="table of figures" w:semiHidden="1" w:unhideWhenUsed="1"/>
-    <w:lsdException w:name="envelope address" w:semiHidden="1" w:unhideWhenUsed="1"/>
-    <w:lsdException w:name="envelope return" w:semiHidden="1" w:unhideWhenUsed="1"/>
-    <w:lsdException w:name="footnote reference" w:semiHidden="1" w:unhideWhenUsed="1"/>
-    <w:lsdException w:name="annotation reference" w:semiHidden="1" w:unhideWhenUsed="1"/>
-    <w:lsdException w:name="line number" w:semiHidden="1" w:unhideWhenUsed="1"/>
-    <w:lsdException w:name="page number" w:semiHidden="1" w:unhideWhenUsed="1"/>
-    <w:lsdException w:name="endnote reference" w:semiHidden="1" w:unhideWhenUsed="1"/>
-    <w:lsdException w:name="endnote text" w:semiHidden="1" w:unhideWhenUsed="1"/>
-    <w:lsdException w:name="table of authorities" w:semiHidden="1" w:unhideWhenUsed="1"/>
-    <w:lsdException w:name="macro" w:semiHidden="1" w:unhideWhenUsed="1"/>
-    <w:lsdException w:name="toa heading" w:semiHidden="1" w:unhideWhenUsed="1"/>
-    <w:lsdException w:name="List" w:semiHidden="1" w:unhideWhenUsed="1"/>
-    <w:lsdException w:name="List Bullet" w:semiHidden="1" w:unhideWhenUsed="1"/>
-    <w:lsdException w:name="List Number" w:semiHidden="1" w:unhideWhenUsed="1"/>
-    <w:lsdException w:name="List 2" w:semiHidden="1" w:unhideWhenUsed="1"/>
-    <w:lsdException w:name="List 3" w:semiHidden="1" w:unhideWhenUsed="1"/>
-    <w:lsdException w:name="List 4" w:semiHidden="1" w:unhideWhenUsed="1"/>
-    <w:lsdException w:name="List 5" w:semiHidden="1" w:unhideWhenUsed="1"/>
-    <w:lsdException w:name="List Bullet 2" w:semiHidden="1" w:unhideWhenUsed="1"/>
-    <w:lsdException w:name="List Bullet 3" w:semiHidden="1" w:unhideWhenUsed="1"/>
-    <w:lsdException w:name="List Bullet 4" w:semiHidden="1" w:unhideWhenUsed="1"/>
-    <w:lsdException w:name="List Bullet 5" w:semiHidden="1" w:unhideWhenUsed="1"/>
-    <w:lsdException w:name="List Number 2" w:semiHidden="1" w:unhideWhenUsed="1"/>
-    <w:lsdException w:name="List Number 3" w:semiHidden="1" w:unhideWhenUsed="1"/>
-    <w:lsdException w:name="List Number 4" w:semiHidden="1" w:unhideWhenUsed="1"/>
-    <w:lsdException w:name="List Number 5" w:semiHidden="1" w:unhideWhenUsed="1"/>
-    <w:lsdException w:name="Title" w:uiPriority="10" w:qFormat="1"/>
-    <w:lsdException w:name="Closing" w:semiHidden="1" w:unhideWhenUsed="1"/>
-    <w:lsdException w:name="Signature" w:semiHidden="1" w:unhideWhenUsed="1"/>
-    <w:lsdException w:name="Default Paragraph Font" w:semiHidden="1" w:uiPriority="1" w:unhideWhenUsed="1"/>
-    <w:lsdException w:name="Body Text" w:semiHidden="1" w:unhideWhenUsed="1"/>
-    <w:lsdException w:name="Body Text Indent" w:semiHidden="1" w:unhideWhenUsed="1"/>
-    <w:lsdException w:name="List Continue" w:semiHidden="1" w:unhideWhenUsed="1"/>
-    <w:lsdException w:name="List Continue 2" w:semiHidden="1" w:unhideWhenUsed="1"/>
-    <w:lsdException w:name="List Continue 3" w:semiHidden="1" w:unhideWhenUsed="1"/>
-    <w:lsdException w:name="List Continue 4" w:semiHidden="1" w:unhideWhenUsed="1"/>
-    <w:lsdException w:name="List Continue 5" w:semiHidden="1" w:unhideWhenUsed="1"/>
-    <w:lsdException w:name="Message Header" w:semiHidden="1" w:unhideWhenUsed="1"/>
-    <w:lsdException w:name="Subtitle" w:uiPriority="11" w:qFormat="1"/>
-    <w:lsdException w:name="Salutation" w:semiHidden="1" w:unhideWhenUsed="1"/>
-    <w:lsdException w:name="Date" w:semiHidden="1" w:unhideWhenUsed="1"/>
-    <w:lsdException w:name="Body Text First Indent" w:semiHidden="1" w:unhideWhenUsed="1"/>
-    <w:lsdException w:name="Body Text First Indent 2" w:semiHidden="1" w:unhideWhenUsed="1"/>
-    <w:lsdException w:name="Note Heading" w:semiHidden="1" w:unhideWhenUsed="1"/>
-    <w:lsdException w:name="Body Text 2" w:semiHidden="1" w:unhideWhenUsed="1"/>
-    <w:lsdException w:name="Body Text 3" w:semiHidden="1" w:unhideWhenUsed="1"/>
-    <w:lsdException w:name="Body Text Indent 2" w:semiHidden="1" w:unhideWhenUsed="1"/>
-    <w:lsdException w:name="Body Text Indent 3" w:semiHidden="1" w:unhideWhenUsed="1"/>
-    <w:lsdException w:name="Block Text" w:semiHidden="1" w:unhideWhenUsed="1"/>
-    <w:lsdException w:name="Hyperlink" w:semiHidden="1" w:unhideWhenUsed="1"/>
-    <w:lsdException w:name="FollowedHyperlink" w:semiHidden="1" w:unhideWhenUsed="1"/>
-    <w:lsdException w:name="Strong" w:uiPriority="22" w:qFormat="1"/>
-    <w:lsdException w:name="Emphasis" w:uiPriority="20" w:qFormat="1"/>
-    <w:lsdException w:name="Document Map" w:semiHidden="1" w:unhideWhenUsed="1"/>
-    <w:lsdException w:name="Plain Text" w:semiHidden="1" w:unhideWhenUsed="1"/>
-    <w:lsdException w:name="E-mail Signature" w:semiHidden="1" w:unhideWhenUsed="1"/>
-    <w:lsdException w:name="HTML Top of Form" w:semiHidden="1" w:unhideWhenUsed="1"/>
-    <w:lsdException w:name="HTML Bottom of Form" w:semiHidden="1" w:unhideWhenUsed="1"/>
-    <w:lsdException w:name="Normal (Web)" w:semiHidden="1" w:unhideWhenUsed="1"/>
-    <w:lsdException w:name="HTML Acronym" w:semiHidden="1" w:unhideWhenUsed="1"/>
-    <w:lsdException w:name="HTML Address" w:semiHidden="1" w:unhideWhenUsed="1"/>
-    <w:lsdException w:name="HTML Cite" w:semiHidden="1" w:unhideWhenUsed="1"/>
-    <w:lsdException w:name="HTML Code" w:semiHidden="1" w:unhideWhenUsed="1"/>
-    <w:lsdException w:name="HTML Definition" w:semiHidden="1" w:unhideWhenUsed="1"/>
-    <w:lsdException w:name="HTML Keyboard" w:semiHidden="1" w:unhideWhenUsed="1"/>
-    <w:lsdException w:name="HTML Preformatted" w:semiHidden="1" w:unhideWhenUsed="1"/>
-    <w:lsdException w:name="HTML Sample" w:semiHidden="1" w:unhideWhenUsed="1"/>
-    <w:lsdException w:name="HTML Typewriter" w:semiHidden="1" w:unhideWhenUsed="1"/>
-    <w:lsdException w:name="HTML Variable" w:semiHidden="1" w:unhideWhenUsed="1"/>
-    <w:lsdException w:name="Normal Table" w:semiHidden="1" w:unhideWhenUsed="1"/>
-    <w:lsdException w:name="annotation subject" w:semiHidden="1" w:unhideWhenUsed="1"/>
-    <w:lsdException w:name="No List" w:semiHidden="1" w:unhideWhenUsed="1"/>
-    <w:lsdException w:name="Outline List 1" w:semiHidden="1" w:unhideWhenUsed="1"/>
-    <w:lsdException w:name="Outline List 2" w:semiHidden="1" w:unhideWhenUsed="1"/>
-    <w:lsdException w:name="Outline List 3" w:semiHidden="1" w:unhideWhenUsed="1"/>
-    <w:lsdException w:name="Table Simple 1" w:semiHidden="1" w:unhideWhenUsed="1"/>
-    <w:lsdException w:name="Table Simple 2" w:semiHidden="1" w:unhideWhenUsed="1"/>
-    <w:lsdException w:name="Table Simple 3" w:semiHidden="1" w:unhideWhenUsed="1"/>
-    <w:lsdException w:name="Table Classic 1" w:semiHidden="1" w:unhideWhenUsed="1"/>
-    <w:lsdException w:name="Table Classic 2" w:semiHidden="1" w:unhideWhenUsed="1"/>
-    <w:lsdException w:name="Table Classic 3" w:semiHidden="1" w:unhideWhenUsed="1"/>
-    <w:lsdException w:name="Table Classic 4" w:semiHidden="1" w:unhideWhenUsed="1"/>
-    <w:lsdException w:name="Table Colorful 1" w:semiHidden="1" w:unhideWhenUsed="1"/>
-    <w:lsdException w:name="Table Colorful 2" w:semiHidden="1" w:unhideWhenUsed="1"/>
-    <w:lsdException w:name="Table Colorful 3" w:semiHidden="1" w:unhideWhenUsed="1"/>
-    <w:lsdException w:name="Table Columns 1" w:semiHidden="1" w:unhideWhenUsed="1"/>
-    <w:lsdException w:name="Table Columns 2" w:semiHidden="1" w:unhideWhenUsed="1"/>
-    <w:lsdException w:name="Table Columns 3" w:semiHidden="1" w:unhideWhenUsed="1"/>
-    <w:lsdException w:name="Table Columns 4" w:semiHidden="1" w:unhideWhenUsed="1"/>
-    <w:lsdException w:name="Table Columns 5" w:semiHidden="1" w:unhideWhenUsed="1"/>
-    <w:lsdException w:name="Table Grid 1" w:semiHidden="1" w:unhideWhenUsed="1"/>
-    <w:lsdException w:name="Table Grid 2" w:semiHidden="1" w:unhideWhenUsed="1"/>
-    <w:lsdException w:name="Table Grid 3" w:semiHidden="1" w:unhideWhenUsed="1"/>
-    <w:lsdException w:name="Table Grid 4" w:semiHidden="1" w:unhideWhenUsed="1"/>
-    <w:lsdException w:name="Table Grid 5" w:semiHidden="1" w:unhideWhenUsed="1"/>
-    <w:lsdException w:name="Table Grid 6" w:semiHidden="1" w:unhideWhenUsed="1"/>
-    <w:lsdException w:name="Table Grid 7" w:semiHidden="1" w:unhideWhenUsed="1"/>
-    <w:lsdException w:name="Table Grid 8" w:semiHidden="1" w:unhideWhenUsed="1"/>
-    <w:lsdException w:name="Table List 1" w:semiHidden="1" w:unhideWhenUsed="1"/>
-    <w:lsdException w:name="Table List 2" w:semiHidden="1" w:unhideWhenUsed="1"/>
-    <w:lsdException w:name="Table List 3" w:semiHidden="1" w:unhideWhenUsed="1"/>
-    <w:lsdException w:name="Table List 4" w:semiHidden="1" w:unhideWhenUsed="1"/>
-    <w:lsdException w:name="Table List 5" w:semiHidden="1" w:unhideWhenUsed="1"/>
-    <w:lsdException w:name="Table List 6" w:semiHidden="1" w:unhideWhenUsed="1"/>
-    <w:lsdException w:name="Table List 7" w:semiHidden="1" w:unhideWhenUsed="1"/>
-    <w:lsdException w:name="Table List 8" w:semiHidden="1" w:unhideWhenUsed="1"/>
-    <w:lsdException w:name="Table 3D effects 1" w:semiHidden="1" w:unhideWhenUsed="1"/>
-    <w:lsdException w:name="Table 3D effects 2" w:semiHidden="1" w:unhideWhenUsed="1"/>
-    <w:lsdException w:name="Table 3D effects 3" w:semiHidden="1" w:unhideWhenUsed="1"/>
-    <w:lsdException w:name="Table Contemporary" w:semiHidden="1" w:unhideWhenUsed="1"/>
-    <w:lsdException w:name="Table Elegant" w:semiHidden="1" w:unhideWhenUsed="1"/>
-    <w:lsdException w:name="Table Professional" w:semiHidden="1" w:unhideWhenUsed="1"/>
-    <w:lsdException w:name="Table Subtle 1" w:semiHidden="1" w:unhideWhenUsed="1"/>
-    <w:lsdException w:name="Table Subtle 2" w:semiHidden="1" w:unhideWhenUsed="1"/>
-    <w:lsdException w:name="Table Web 1" w:semiHidden="1" w:unhideWhenUsed="1"/>
-    <w:lsdException w:name="Table Web 2" w:semiHidden="1" w:unhideWhenUsed="1"/>
-    <w:lsdException w:name="Table Web 3" w:semiHidden="1" w:unhideWhenUsed="1"/>
-    <w:lsdException w:name="Balloon Text" w:semiHidden="1" w:unhideWhenUsed="1"/>
-    <w:lsdException w:name="Table Grid" w:uiPriority="39"/>
-    <w:lsdException w:name="Table Theme" w:semiHidden="1" w:unhideWhenUsed="1"/>
-    <w:lsdException w:name="Placeholder Text" w:semiHidden="1"/>
-    <w:lsdException w:name="No Spacing" w:uiPriority="1" w:qFormat="1"/>
-    <w:lsdException w:name="Light Shading" w:uiPriority="60"/>
-    <w:lsdException w:name="Light List" w:uiPriority="61"/>
-    <w:lsdException w:name="Light Grid" w:uiPriority="62"/>
-    <w:lsdException w:name="Medium Shading 1" w:uiPriority="63"/>
-    <w:lsdException w:name="Medium Shading 2" w:uiPriority="64"/>
-    <w:lsdException w:name="Medium List 1" w:uiPriority="65"/>
-    <w:lsdException w:name="Medium List 2" w:uiPriority="66"/>
-    <w:lsdException w:name="Medium Grid 1" w:uiPriority="67"/>
-    <w:lsdException w:name="Medium Grid 2" w:uiPriority="68"/>
-    <w:lsdException w:name="Medium Grid 3" w:uiPriority="69"/>
-    <w:lsdException w:name="Dark List" w:uiPriority="70"/>
-    <w:lsdException w:name="Colorful Shading" w:uiPriority="71"/>
-    <w:lsdException w:name="Colorful List" w:uiPriority="72"/>
-    <w:lsdException w:name="Colorful Grid" w:uiPriority="73"/>
-    <w:lsdException w:name="Light Shading Accent 1" w:uiPriority="60"/>
-    <w:lsdException w:name="Light List Accent 1" w:uiPriority="61"/>
-    <w:lsdException w:name="Light Grid Accent 1" w:uiPriority="62"/>
-    <w:lsdException w:name="Medium Shading 1 Accent 1" w:uiPriority="63"/>
-    <w:lsdException w:name="Medium Shading 2 Accent 1" w:uiPriority="64"/>
-    <w:lsdException w:name="Medium List 1 Accent 1" w:uiPriority="65"/>
-    <w:lsdException w:name="Revision" w:semiHidden="1"/>
-    <w:lsdException w:name="List Paragraph" w:uiPriority="34" w:qFormat="1"/>
-    <w:lsdException w:name="Quote" w:uiPriority="29" w:qFormat="1"/>
-    <w:lsdException w:name="Intense Quote" w:uiPriority="30" w:qFormat="1"/>
-    <w:lsdException w:name="Medium List 2 Accent 1" w:uiPriority="66"/>
-    <w:lsdException w:name="Medium Grid 1 Accent 1" w:uiPriority="67"/>
-    <w:lsdException w:name="Medium Grid 2 Accent 1" w:uiPriority="68"/>
-    <w:lsdException w:name="Medium Grid 3 Accent 1" w:uiPriority="69"/>
-    <w:lsdException w:name="Dark List Accent 1" w:uiPriority="70"/>
-    <w:lsdException w:name="Colorful Shading Accent 1" w:uiPriority="71"/>
-    <w:lsdException w:name="Colorful List Accent 1" w:uiPriority="72"/>
-    <w:lsdException w:name="Colorful Grid Accent 1" w:uiPriority="73"/>
-    <w:lsdException w:name="Light Shading Accent 2" w:uiPriority="60"/>
-    <w:lsdException w:name="Light List Accent 2" w:uiPriority="61"/>
-    <w:lsdException w:name="Light Grid Accent 2" w:uiPriority="62"/>
-    <w:lsdException w:name="Medium Shading 1 Accent 2" w:uiPriority="63"/>
-    <w:lsdException w:name="Medium Shading 2 Accent 2" w:uiPriority="64"/>
-    <w:lsdException w:name="Medium List 1 Accent 2" w:uiPriority="65"/>
-    <w:lsdException w:name="Medium List 2 Accent 2" w:uiPriority="66"/>
-    <w:lsdException w:name="Medium Grid 1 Accent 2" w:uiPriority="67"/>
-    <w:lsdException w:name="Medium Grid 2 Accent 2" w:uiPriority="68"/>
-    <w:lsdException w:name="Medium Grid 3 Accent 2" w:uiPriority="69"/>
-    <w:lsdException w:name="Dark List Accent 2" w:uiPriority="70"/>
-    <w:lsdException w:name="Colorful Shading Accent 2" w:uiPriority="71"/>
-    <w:lsdException w:name="Colorful List Accent 2" w:uiPriority="72"/>
-    <w:lsdException w:name="Colorful Grid Accent 2" w:uiPriority="73"/>
-    <w:lsdException w:name="Light Shading Accent 3" w:uiPriority="60"/>
-    <w:lsdException w:name="Light List Accent 3" w:uiPriority="61"/>
-    <w:lsdException w:name="Light Grid Accent 3" w:uiPriority="62"/>
-    <w:lsdException w:name="Medium Shading 1 Accent 3" w:uiPriority="63"/>
-    <w:lsdException w:name="Medium Shading 2 Accent 3" w:uiPriority="64"/>
-    <w:lsdException w:name="Medium List 1 Accent 3" w:uiPriority="65"/>
-    <w:lsdException w:name="Medium List 2 Accent 3" w:uiPriority="66"/>
-    <w:lsdException w:name="Medium Grid 1 Accent 3" w:uiPriority="67"/>
-    <w:lsdException w:name="Medium Grid 2 Accent 3" w:uiPriority="68"/>
-    <w:lsdException w:name="Medium Grid 3 Accent 3" w:uiPriority="69"/>
-    <w:lsdException w:name="Dark List Accent 3" w:uiPriority="70"/>
-    <w:lsdException w:name="Colorful Shading Accent 3" w:uiPriority="71"/>
-    <w:lsdException w:name="Colorful List Accent 3" w:uiPriority="72"/>
-    <w:lsdException w:name="Colorful Grid Accent 3" w:uiPriority="73"/>
-    <w:lsdException w:name="Light Shading Accent 4" w:uiPriority="60"/>
-    <w:lsdException w:name="Light List Accent 4" w:uiPriority="61"/>
-    <w:lsdException w:name="Light Grid Accent 4" w:uiPriority="62"/>
-    <w:lsdException w:name="Medium Shading 1 Accent 4" w:uiPriority="63"/>
-    <w:lsdException w:name="Medium Shading 2 Accent 4" w:uiPriority="64"/>
-    <w:lsdException w:name="Medium List 1 Accent 4" w:uiPriority="65"/>
-    <w:lsdException w:name="Medium List 2 Accent 4" w:uiPriority="66"/>
-    <w:lsdException w:name="Medium Grid 1 Accent 4" w:uiPriority="67"/>
-    <w:lsdException w:name="Medium Grid 2 Accent 4" w:uiPriority="68"/>
-    <w:lsdException w:name="Medium Grid 3 Accent 4" w:uiPriority="69"/>
-    <w:lsdException w:name="Dark List Accent 4" w:uiPriority="70"/>
-    <w:lsdException w:name="Colorful Shading Accent 4" w:uiPriority="71"/>
-    <w:lsdException w:name="Colorful List Accent 4" w:uiPriority="72"/>
-    <w:lsdException w:name="Colorful Grid Accent 4" w:uiPriority="73"/>
-    <w:lsdException w:name="Light Shading Accent 5" w:uiPriority="60"/>
-    <w:lsdException w:name="Light List Accent 5" w:uiPriority="61"/>
-    <w:lsdException w:name="Light Grid Accent 5" w:uiPriority="62"/>
-    <w:lsdException w:name="Medium Shading 1 Accent 5" w:uiPriority="63"/>
-    <w:lsdException w:name="Medium Shading 2 Accent 5" w:uiPriority="64"/>
-    <w:lsdException w:name="Medium List 1 Accent 5" w:uiPriority="65"/>
-    <w:lsdException w:name="Medium List 2 Accent 5" w:uiPriority="66"/>
-    <w:lsdException w:name="Medium Grid 1 Accent 5" w:uiPriority="67"/>
-    <w:lsdException w:name="Medium Grid 2 Accent 5" w:uiPriority="68"/>
-    <w:lsdException w:name="Medium Grid 3 Accent 5" w:uiPriority="69"/>
-    <w:lsdException w:name="Dark List Accent 5" w:uiPriority="70"/>
-    <w:lsdException w:name="Colorful Shading Accent 5" w:uiPriority="71"/>
-    <w:lsdException w:name="Colorful List Accent 5" w:uiPriority="72"/>
-    <w:lsdException w:name="Colorful Grid Accent 5" w:uiPriority="73"/>
-    <w:lsdException w:name="Light Shading Accent 6" w:uiPriority="60"/>
-    <w:lsdException w:name="Light List Accent 6" w:uiPriority="61"/>
-    <w:lsdException w:name="Light Grid Accent 6" w:uiPriority="62"/>
-    <w:lsdException w:name="Medium Shading 1 Accent 6" w:uiPriority="63"/>
-    <w:lsdException w:name="Medium Shading 2 Accent 6" w:uiPriority="64"/>
-    <w:lsdException w:name="Medium List 1 Accent 6" w:uiPriority="65"/>
-    <w:lsdException w:name="Medium List 2 Accent 6" w:uiPriority="66"/>
-    <w:lsdException w:name="Medium Grid 1 Accent 6" w:uiPriority="67"/>
-    <w:lsdException w:name="Medium Grid 2 Accent 6" w:uiPriority="68"/>
-    <w:lsdException w:name="Medium Grid 3 Accent 6" w:uiPriority="69"/>
-    <w:lsdException w:name="Dark List Accent 6" w:uiPriority="70"/>
-    <w:lsdException w:name="Colorful Shading Accent 6" w:uiPriority="71"/>
-    <w:lsdException w:name="Colorful List Accent 6" w:uiPriority="72"/>
-    <w:lsdException w:name="Colorful Grid Accent 6" w:uiPriority="73"/>
-    <w:lsdException w:name="Subtle Emphasis" w:uiPriority="19" w:qFormat="1"/>
-    <w:lsdException w:name="Intense Emphasis" w:uiPriority="21" w:qFormat="1"/>
-    <w:lsdException w:name="Subtle Reference" w:uiPriority="31" w:qFormat="1"/>
-    <w:lsdException w:name="Intense Reference" w:uiPriority="32" w:qFormat="1"/>
-    <w:lsdException w:name="Book Title" w:uiPriority="33" w:qFormat="1"/>
-    <w:lsdException w:name="Bibliography" w:semiHidden="1" w:uiPriority="37" w:unhideWhenUsed="1"/>
-    <w:lsdException w:name="TOC Heading" w:semiHidden="1" w:uiPriority="39" w:unhideWhenUsed="1" w:qFormat="1"/>
-    <w:lsdException w:name="Plain Table 1" w:uiPriority="41"/>
-    <w:lsdException w:name="Plain Table 2" w:uiPriority="42"/>
-    <w:lsdException w:name="Plain Table 3" w:uiPriority="43"/>
-    <w:lsdException w:name="Plain Table 4" w:uiPriority="44"/>
-    <w:lsdException w:name="Plain Table 5" w:uiPriority="45"/>
-    <w:lsdException w:name="Grid Table Light" w:uiPriority="40"/>
-    <w:lsdException w:name="Grid Table 1 Light" w:uiPriority="46"/>
-    <w:lsdException w:name="Grid Table 2" w:uiPriority="47"/>
-    <w:lsdException w:name="Grid Table 3" w:uiPriority="48"/>
-    <w:lsdException w:name="Grid Table 4" w:uiPriority="49"/>
-    <w:lsdException w:name="Grid Table 5 Dark" w:uiPriority="50"/>
-    <w:lsdException w:name="Grid Table 6 Colorful" w:uiPriority="51"/>
-    <w:lsdException w:name="Grid Table 7 Colorful" w:uiPriority="52"/>
-    <w:lsdException w:name="Grid Table 1 Light Accent 1" w:uiPriority="46"/>
-    <w:lsdException w:name="Grid Table 2 Accent 1" w:uiPriority="47"/>
-    <w:lsdException w:name="Grid Table 3 Accent 1" w:uiPriority="48"/>
-    <w:lsdException w:name="Grid Table 4 Accent 1" w:uiPriority="49"/>
-    <w:lsdException w:name="Grid Table 5 Dark Accent 1" w:uiPriority="50"/>
-    <w:lsdException w:name="Grid Table 6 Colorful Accent 1" w:uiPriority="51"/>
-    <w:lsdException w:name="Grid Table 7 Colorful Accent 1" w:uiPriority="52"/>
-    <w:lsdException w:name="Grid Table 1 Light Accent 2" w:uiPriority="46"/>
-    <w:lsdException w:name="Grid Table 2 Accent 2" w:uiPriority="47"/>
-    <w:lsdException w:name="Grid Table 3 Accent 2" w:uiPriority="48"/>
-    <w:lsdException w:name="Grid Table 4 Accent 2" w:uiPriority="49"/>
-    <w:lsdException w:name="Grid Table 5 Dark Accent 2" w:uiPriority="50"/>
-    <w:lsdException w:name="Grid Table 6 Colorful Accent 2" w:uiPriority="51"/>
-    <w:lsdException w:name="Grid Table 7 Colorful Accent 2" w:uiPriority="52"/>
-    <w:lsdException w:name="Grid Table 1 Light Accent 3" w:uiPriority="46"/>
-    <w:lsdException w:name="Grid Table 2 Accent 3" w:uiPriority="47"/>
-    <w:lsdException w:name="Grid Table 3 Accent 3" w:uiPriority="48"/>
-    <w:lsdException w:name="Grid Table 4 Accent 3" w:uiPriority="49"/>
-    <w:lsdException w:name="Grid Table 5 Dark Accent 3" w:uiPriority="50"/>
-    <w:lsdException w:name="Grid Table 6 Colorful Accent 3" w:uiPriority="51"/>
-    <w:lsdException w:name="Grid Table 7 Colorful Accent 3" w:uiPriority="52"/>
-    <w:lsdException w:name="Grid Table 1 Light Accent 4" w:uiPriority="46"/>
-    <w:lsdException w:name="Grid Table 2 Accent 4" w:uiPriority="47"/>
-    <w:lsdException w:name="Grid Table 3 Accent 4" w:uiPriority="48"/>
-    <w:lsdException w:name="Grid Table 4 Accent 4" w:uiPriority="49"/>
-    <w:lsdException w:name="Grid Table 5 Dark Accent 4" w:uiPriority="50"/>
-    <w:lsdException w:name="Grid Table 6 Colorful Accent 4" w:uiPriority="51"/>
-    <w:lsdException w:name="Grid Table 7 Colorful Accent 4" w:uiPriority="52"/>
-    <w:lsdException w:name="Grid Table 1 Light Accent 5" w:uiPriority="46"/>
-    <w:lsdException w:name="Grid Table 2 Accent 5" w:uiPriority="47"/>
-    <w:lsdException w:name="Grid Table 3 Accent 5" w:uiPriority="48"/>
-    <w:lsdException w:name="Grid Table 4 Accent 5" w:uiPriority="49"/>
-    <w:lsdException w:name="Grid Table 5 Dark Accent 5" w:uiPriority="50"/>
-    <w:lsdException w:name="Grid Table 6 Colorful Accent 5" w:uiPriority="51"/>
-    <w:lsdException w:name="Grid Table 7 Colorful Accent 5" w:uiPriority="52"/>
-    <w:lsdException w:name="Grid Table 1 Light Accent 6" w:uiPriority="46"/>
-    <w:lsdException w:name="Grid Table 2 Accent 6" w:uiPriority="47"/>
-    <w:lsdException w:name="Grid Table 3 Accent 6" w:uiPriority="48"/>
-    <w:lsdException w:name="Grid Table 4 Accent 6" w:uiPriority="49"/>
-    <w:lsdException w:name="Grid Table 5 Dark Accent 6" w:uiPriority="50"/>
-    <w:lsdException w:name="Grid Table 6 Colorful Accent 6" w:uiPriority="51"/>
-    <w:lsdException w:name="Grid Table 7 Colorful Accent 6" w:uiPriority="52"/>
-    <w:lsdException w:name="List Table 1 Light" w:uiPriority="46"/>
-    <w:lsdException w:name="List Table 2" w:uiPriority="47"/>
-    <w:lsdException w:name="List Table 3" w:uiPriority="48"/>
-    <w:lsdException w:name="List Table 4" w:uiPriority="49"/>
-    <w:lsdException w:name="List Table 5 Dark" w:uiPriority="50"/>
-    <w:lsdException w:name="List Table 6 Colorful" w:uiPriority="51"/>
-    <w:lsdException w:name="List Table 7 Colorful" w:uiPriority="52"/>
-    <w:lsdException w:name="List Table 1 Light Accent 1" w:uiPriority="46"/>
-    <w:lsdException w:name="List Table 2 Accent 1" w:uiPriority="47"/>
-    <w:lsdException w:name="List Table 3 Accent 1" w:uiPriority="48"/>
-    <w:lsdException w:name="List Table 4 Accent 1" w:uiPriority="49"/>
-    <w:lsdException w:name="List Table 5 Dark Accent 1" w:uiPriority="50"/>
-    <w:lsdException w:name="List Table 6 Colorful Accent 1" w:uiPriority="51"/>
-    <w:lsdException w:name="List Table 7 Colorful Accent 1" w:uiPriority="52"/>
-    <w:lsdException w:name="List Table 1 Light Accent 2" w:uiPriority="46"/>
-    <w:lsdException w:name="List Table 2 Accent 2" w:uiPriority="47"/>
-    <w:lsdException w:name="List Table 3 Accent 2" w:uiPriority="48"/>
-    <w:lsdException w:name="List Table 4 Accent 2" w:uiPriority="49"/>
-    <w:lsdException w:name="List Table 5 Dark Accent 2" w:uiPriority="50"/>
-    <w:lsdException w:name="List Table 6 Colorful Accent 2" w:uiPriority="51"/>
-    <w:lsdException w:name="List Table 7 Colorful Accent 2" w:uiPriority="52"/>
-    <w:lsdException w:name="List Table 1 Light Accent 3" w:uiPriority="46"/>
-    <w:lsdException w:name="List Table 2 Accent 3" w:uiPriority="47"/>
-    <w:lsdException w:name="List Table 3 Accent 3" w:uiPriority="48"/>
-    <w:lsdException w:name="List Table 4 Accent 3" w:uiPriority="49"/>
-    <w:lsdException w:name="List Table 5 Dark Accent 3" w:uiPriority="50"/>
-    <w:lsdException w:name="List Table 6 Colorful Accent 3" w:uiPriority="51"/>
-    <w:lsdException w:name="List Table 7 Colorful Accent 3" w:uiPriority="52"/>
-    <w:lsdException w:name="List Table 1 Light Accent 4" w:uiPriority="46"/>
-    <w:lsdException w:name="List Table 2 Accent 4" w:uiPriority="47"/>
-    <w:lsdException w:name="List Table 3 Accent 4" w:uiPriority="48"/>
-    <w:lsdException w:name="List Table 4 Accent 4" w:uiPriority="49"/>
-    <w:lsdException w:name="List Table 5 Dark Accent 4" w:uiPriority="50"/>
-    <w:lsdException w:name="List Table 6 Colorful Accent 4" w:uiPriority="51"/>
-    <w:lsdException w:name="List Table 7 Colorful Accent 4" w:uiPriority="52"/>
-    <w:lsdException w:name="List Table 1 Light Accent 5" w:uiPriority="46"/>
-    <w:lsdException w:name="List Table 2 Accent 5" w:uiPriority="47"/>
-    <w:lsdException w:name="List Table 3 Accent 5" w:uiPriority="48"/>
-    <w:lsdException w:name="List Table 4 Accent 5" w:uiPriority="49"/>
-    <w:lsdException w:name="List Table 5 Dark Accent 5" w:uiPriority="50"/>
-    <w:lsdException w:name="List Table 6 Colorful Accent 5" w:uiPriority="51"/>
-    <w:lsdException w:name="List Table 7 Colorful Accent 5" w:uiPriority="52"/>
-    <w:lsdException w:name="List Table 1 Light Accent 6" w:uiPriority="46"/>
-    <w:lsdException w:name="List Table 2 Accent 6" w:uiPriority="47"/>
-    <w:lsdException w:name="List Table 3 Accent 6" w:uiPriority="48"/>
-    <w:lsdException w:name="List Table 4 Accent 6" w:uiPriority="49"/>
-    <w:lsdException w:name="List Table 5 Dark Accent 6" w:uiPriority="50"/>
-    <w:lsdException w:name="List Table 6 Colorful Accent 6" w:uiPriority="51"/>
-    <w:lsdException w:name="List Table 7 Colorful Accent 6" w:uiPriority="52"/>
-    <w:lsdException w:name="Mention" w:semiHidden="1" w:unhideWhenUsed="1"/>
-    <w:lsdException w:name="Smart Hyperlink" w:semiHidden="1" w:unhideWhenUsed="1"/>
-    <w:lsdException w:name="Hashtag" w:semiHidden="1" w:unhideWhenUsed="1"/>
-    <w:lsdException w:name="Unresolved Mention" w:semiHidden="1" w:unhideWhenUsed="1"/>
-  </w:latentStyles>
-  <w:style w:type="paragraph" w:default="1" w:styleId="Normal">
-    <w:name w:val="Normal"/>
-    <w:qFormat/>
-  </w:style>
-  <w:style w:type="character" w:default="1" w:styleId="DefaultParagraphFont">
-    <w:name w:val="Default Paragraph Font"/>
-    <w:uiPriority w:val="1"/>
-    <w:semiHidden/>
-    <w:unhideWhenUsed/>
-  </w:style>
-  <w:style w:type="table" w:default="1" w:styleId="TableNormal">
-    <w:name w:val="Normal Table"/>
-    <w:uiPriority w:val="99"/>
-    <w:semiHidden/>
-    <w:unhideWhenUsed/>
-    <w:tblPr>
-      <w:tblInd w:w="0" w:type="dxa"/>
-      <w:tblCellMar>
-        <w:top w:w="0" w:type="dxa"/>
-        <w:left w:w="108" w:type="dxa"/>
-        <w:bottom w:w="0" w:type="dxa"/>
-        <w:right w:w="108" w:type="dxa"/>
-      </w:tblCellMar>
-    </w:tblPr>
-  </w:style>
-  <w:style w:type="numbering" w:default="1" w:styleId="NoList">
-    <w:name w:val="No List"/>
-    <w:uiPriority w:val="99"/>
-    <w:semiHidden/>
-    <w:unhideWhenUsed/>
-  </w:style>
-  <w:style w:type="paragraph" w:customStyle="1" w:styleId="20E51741F30B4DE684B5823CC703A243">
-    <w:name w:val="20E51741F30B4DE684B5823CC703A243"/>
-  </w:style>
-  <w:style w:type="paragraph" w:customStyle="1" w:styleId="1CFA30F53C5F4EA6BFCA714CCC31C910">
-    <w:name w:val="1CFA30F53C5F4EA6BFCA714CCC31C910"/>
-  </w:style>
-  <w:style w:type="paragraph" w:customStyle="1" w:styleId="980CD1E63466493A8B6A68CDB5C88520">
-    <w:name w:val="980CD1E63466493A8B6A68CDB5C88520"/>
-  </w:style>
-</w:styles>
-</file>
-
-<file path=word/glossary/webSettings.xml><?xml version="1.0" encoding="utf-8"?>
-<w:webSettings xmlns:mc="http://schemas.openxmlformats.org/markup-compatibility/2006" xmlns:r="http://schemas.openxmlformats.org/officeDocument/2006/relationships" xmlns:w="http://schemas.openxmlformats.org/wordprocessingml/2006/main" xmlns:w14="http://schemas.microsoft.com/office/word/2010/wordml" xmlns:w15="http://schemas.microsoft.com/office/word/2012/wordml" xmlns:w16cid="http://schemas.microsoft.com/office/word/2016/wordml/cid" xmlns:w16se="http://schemas.microsoft.com/office/word/2015/wordml/symex" mc:Ignorable="w14 w15 w16se w16cid">
-  <w:optimizeForBrowser/>
-  <w:allowPNG/>
-</w:webSettings>
 </file>
 
 <file path=word/theme/theme1.xml><?xml version="1.0" encoding="utf-8"?>

</xml_diff>